<commit_message>
The 3rd one finished
</commit_message>
<xml_diff>
--- a/report/homework_2/实验二 内核结构和汇编指令.docx
+++ b/report/homework_2/实验二 内核结构和汇编指令.docx
@@ -3480,62 +3480,32 @@
           <w:sz w:val="24"/>
           <w:szCs w:val="24"/>
         </w:rPr>
-        <w:t>四</w:t>
-      </w:r>
-      <w:r>
-        <w:rPr>
-          <w:rFonts w:hint="default" w:ascii="宋体" w:hAnsi="宋体" w:cs="宋体"/>
-          <w:b/>
-          <w:bCs/>
-          <w:sz w:val="24"/>
-          <w:szCs w:val="24"/>
-        </w:rPr>
-        <w:t>：用 C 语言开发 FIR 滤波程序</w:t>
-      </w:r>
-    </w:p>
-    <w:p>
-      <w:pPr>
-        <w:numPr>
-          <w:numId w:val="0"/>
-        </w:numPr>
-        <w:jc w:val="both"/>
-        <w:rPr>
-          <w:rFonts w:hint="eastAsia" w:ascii="宋体" w:hAnsi="宋体" w:eastAsia="宋体" w:cs="宋体"/>
-          <w:b/>
-          <w:bCs/>
-          <w:sz w:val="21"/>
-          <w:szCs w:val="21"/>
-        </w:rPr>
-      </w:pPr>
-      <w:r>
-        <w:rPr>
-          <w:rFonts w:hint="default" w:ascii="宋体" w:hAnsi="宋体" w:cs="宋体"/>
-          <w:b/>
-          <w:bCs/>
-          <w:sz w:val="21"/>
-          <w:szCs w:val="21"/>
-        </w:rPr>
-        <w:t>3.</w:t>
-      </w:r>
-      <w:r>
-        <w:rPr>
-          <w:rFonts w:hint="default" w:ascii="宋体" w:hAnsi="宋体" w:cs="宋体"/>
-          <w:b/>
-          <w:bCs/>
-          <w:sz w:val="21"/>
-          <w:szCs w:val="21"/>
-        </w:rPr>
-        <w:t>4</w:t>
-      </w:r>
-      <w:r>
-        <w:rPr>
-          <w:rFonts w:hint="default" w:ascii="宋体" w:hAnsi="宋体" w:cs="宋体"/>
-          <w:b/>
-          <w:bCs/>
-          <w:sz w:val="21"/>
-          <w:szCs w:val="21"/>
-        </w:rPr>
-        <w:t>.1</w:t>
+        <w:t>四：用 C 语言开发 FIR 滤波程序</w:t>
+      </w:r>
+    </w:p>
+    <w:p>
+      <w:pPr>
+        <w:numPr>
+          <w:numId w:val="0"/>
+        </w:numPr>
+        <w:jc w:val="both"/>
+        <w:rPr>
+          <w:rFonts w:hint="eastAsia" w:ascii="宋体" w:hAnsi="宋体" w:eastAsia="宋体" w:cs="宋体"/>
+          <w:b/>
+          <w:bCs/>
+          <w:sz w:val="21"/>
+          <w:szCs w:val="21"/>
+        </w:rPr>
+      </w:pPr>
+      <w:r>
+        <w:rPr>
+          <w:rFonts w:hint="default" w:ascii="宋体" w:hAnsi="宋体" w:cs="宋体"/>
+          <w:b/>
+          <w:bCs/>
+          <w:sz w:val="21"/>
+          <w:szCs w:val="21"/>
+        </w:rPr>
+        <w:t>3.4.1</w:t>
       </w:r>
       <w:r>
         <w:rPr>
@@ -3597,92 +3567,32 @@
           <w:sz w:val="21"/>
           <w:szCs w:val="21"/>
         </w:rPr>
-        <w:t>新建立一个工程,加载fir_test.c和相关头文件</w:t>
-      </w:r>
-      <w:r>
-        <w:rPr>
-          <w:rFonts w:hint="default" w:ascii="宋体" w:hAnsi="宋体" w:cs="宋体"/>
-          <w:b w:val="0"/>
-          <w:bCs w:val="0"/>
-          <w:sz w:val="21"/>
-          <w:szCs w:val="21"/>
-        </w:rPr>
-        <w:t>，</w:t>
-      </w:r>
-      <w:r>
-        <w:rPr>
-          <w:rFonts w:hint="default" w:ascii="宋体" w:hAnsi="宋体" w:cs="宋体"/>
-          <w:b w:val="0"/>
-          <w:bCs w:val="0"/>
-          <w:sz w:val="21"/>
-          <w:szCs w:val="21"/>
-        </w:rPr>
-        <w:t>分别调用fir.asm和自己编写的myfir.c</w:t>
-      </w:r>
-      <w:r>
-        <w:rPr>
-          <w:rFonts w:hint="default" w:ascii="宋体" w:hAnsi="宋体" w:cs="宋体"/>
-          <w:b w:val="0"/>
-          <w:bCs w:val="0"/>
-          <w:sz w:val="21"/>
-          <w:szCs w:val="21"/>
-        </w:rPr>
-        <w:t>，</w:t>
-      </w:r>
-      <w:r>
-        <w:rPr>
-          <w:rFonts w:hint="default" w:ascii="宋体" w:hAnsi="宋体" w:cs="宋体"/>
-          <w:b w:val="0"/>
-          <w:bCs w:val="0"/>
-          <w:sz w:val="21"/>
-          <w:szCs w:val="21"/>
-        </w:rPr>
-        <w:t>调试运行程序,记录执行效率和滤波输出结果</w:t>
-      </w:r>
-    </w:p>
-    <w:p>
-      <w:pPr>
-        <w:numPr>
-          <w:numId w:val="0"/>
-        </w:numPr>
-        <w:jc w:val="both"/>
-        <w:rPr>
-          <w:rFonts w:hint="default" w:ascii="宋体" w:hAnsi="宋体" w:cs="宋体"/>
-          <w:b/>
-          <w:bCs/>
-          <w:sz w:val="21"/>
-          <w:szCs w:val="21"/>
-        </w:rPr>
-      </w:pPr>
-      <w:r>
-        <w:rPr>
-          <w:rFonts w:hint="default" w:ascii="宋体" w:hAnsi="宋体" w:cs="宋体"/>
-          <w:b/>
-          <w:bCs/>
-          <w:sz w:val="21"/>
-          <w:szCs w:val="21"/>
-        </w:rPr>
-        <w:t>3.</w:t>
-      </w:r>
-      <w:r>
-        <w:rPr>
-          <w:rFonts w:hint="default" w:ascii="宋体" w:hAnsi="宋体" w:cs="宋体"/>
-          <w:b/>
-          <w:bCs/>
-          <w:sz w:val="21"/>
-          <w:szCs w:val="21"/>
-        </w:rPr>
-        <w:t>4</w:t>
-      </w:r>
-      <w:r>
-        <w:rPr>
-          <w:rFonts w:hint="default" w:ascii="宋体" w:hAnsi="宋体" w:cs="宋体"/>
-          <w:b/>
-          <w:bCs/>
-          <w:sz w:val="21"/>
-          <w:szCs w:val="21"/>
-        </w:rPr>
-        <w:t>.2</w:t>
+        <w:t>新建立一个工程,加载fir_test.c和相关头文件，分别调用fir.asm和自己编写的myfir.c，调试运行程序,记录执行效率和滤波输出结果</w:t>
+      </w:r>
+    </w:p>
+    <w:p>
+      <w:pPr>
+        <w:numPr>
+          <w:numId w:val="0"/>
+        </w:numPr>
+        <w:jc w:val="both"/>
+        <w:rPr>
+          <w:rFonts w:hint="default" w:ascii="宋体" w:hAnsi="宋体" w:cs="宋体"/>
+          <w:b/>
+          <w:bCs/>
+          <w:sz w:val="21"/>
+          <w:szCs w:val="21"/>
+        </w:rPr>
+      </w:pPr>
+      <w:r>
+        <w:rPr>
+          <w:rFonts w:hint="default" w:ascii="宋体" w:hAnsi="宋体" w:cs="宋体"/>
+          <w:b/>
+          <w:bCs/>
+          <w:sz w:val="21"/>
+          <w:szCs w:val="21"/>
+        </w:rPr>
+        <w:t>3.4.2</w:t>
       </w:r>
       <w:r>
         <w:rPr>
@@ -3727,37 +3637,7 @@
           <w:sz w:val="21"/>
           <w:szCs w:val="21"/>
         </w:rPr>
-        <w:t>问题 4.1</w:t>
-      </w:r>
-      <w:r>
-        <w:rPr>
-          <w:rFonts w:hint="default" w:ascii="宋体" w:hAnsi="宋体" w:cs="宋体"/>
-          <w:b/>
-          <w:bCs/>
-          <w:sz w:val="21"/>
-          <w:szCs w:val="21"/>
-        </w:rPr>
-        <w:t>：</w:t>
-      </w:r>
-      <w:r>
-        <w:rPr>
-          <w:rFonts w:hint="default" w:ascii="宋体" w:hAnsi="宋体" w:cs="宋体"/>
-          <w:b/>
-          <w:bCs/>
-          <w:sz w:val="21"/>
-          <w:szCs w:val="21"/>
-        </w:rPr>
-        <w:t>通过 Tool-&gt;linear profiling 对比 myfir.c 和原始 fir.asm 的执行效率</w:t>
-      </w:r>
-      <w:r>
-        <w:rPr>
-          <w:rFonts w:hint="default" w:ascii="宋体" w:hAnsi="宋体" w:cs="宋体"/>
-          <w:b/>
-          <w:bCs/>
-          <w:sz w:val="21"/>
-          <w:szCs w:val="21"/>
-        </w:rPr>
-        <w:t>。</w:t>
+        <w:t>问题 4.1：通过 Tool-&gt;linear profiling 对比 myfir.c 和原始 fir.asm 的执行效率。</w:t>
       </w:r>
     </w:p>
     <w:p>
@@ -3809,7 +3689,9 @@
         </w:tblBorders>
         <w:tblLayout w:type="fixed"/>
         <w:tblCellMar>
+          <w:top w:w="0" w:type="dxa"/>
           <w:left w:w="108" w:type="dxa"/>
+          <w:bottom w:w="0" w:type="dxa"/>
           <w:right w:w="108" w:type="dxa"/>
         </w:tblCellMar>
       </w:tblPr>
@@ -3820,6 +3702,7 @@
         <w:tc>
           <w:tcPr>
             <w:tcW w:w="8522" w:type="dxa"/>
+            <w:vAlign w:val="top"/>
           </w:tcPr>
           <w:p>
             <w:pPr>
@@ -4500,7 +4383,7 @@
           <w:kern w:val="2"/>
           <w:sz w:val="21"/>
           <w:szCs w:val="21"/>
-          <w:lang w:eastAsia="zh-CN" w:bidi="ar-SA"/>
+          <w:lang w:val="en-US" w:eastAsia="zh-CN" w:bidi="ar-SA"/>
         </w:rPr>
         <w:pict>
           <v:shape id="图片 4" o:spid="_x0000_s1029" type="#_x0000_t75" style="height:166.15pt;width:415.05pt;rotation:0f;" o:ole="f" fillcolor="#FFFFFF" filled="f" o:preferrelative="t" stroked="f" coordorigin="0,0" coordsize="21600,21600">
@@ -4600,27 +4483,7 @@
           <w:sz w:val="21"/>
           <w:szCs w:val="21"/>
         </w:rPr>
-        <w:t>问题 4.2</w:t>
-      </w:r>
-      <w:r>
-        <w:rPr>
-          <w:rFonts w:hint="default" w:ascii="宋体" w:hAnsi="宋体" w:cs="宋体"/>
-          <w:b/>
-          <w:bCs/>
-          <w:sz w:val="21"/>
-          <w:szCs w:val="21"/>
-        </w:rPr>
-        <w:t>：</w:t>
-      </w:r>
-      <w:r>
-        <w:rPr>
-          <w:rFonts w:hint="default" w:ascii="宋体" w:hAnsi="宋体" w:cs="宋体"/>
-          <w:b/>
-          <w:bCs/>
-          <w:sz w:val="21"/>
-          <w:szCs w:val="21"/>
-        </w:rPr>
-        <w:t>导出滤波结果数据,以 fir.asm 的输出为基准,分析 myfir.c 的计算误差,用误差曲线(波形)表示。说明你是如何控制计算精度的。</w:t>
+        <w:t>问题 4.2：导出滤波结果数据,以 fir.asm 的输出为基准,分析 myfir.c 的计算误差,用误差曲线(波形)表示。说明你是如何控制计算精度的。</w:t>
       </w:r>
     </w:p>
     <w:p>
@@ -4672,7 +4535,9 @@
         </w:tblBorders>
         <w:tblLayout w:type="fixed"/>
         <w:tblCellMar>
+          <w:top w:w="0" w:type="dxa"/>
           <w:left w:w="108" w:type="dxa"/>
+          <w:bottom w:w="0" w:type="dxa"/>
           <w:right w:w="108" w:type="dxa"/>
         </w:tblCellMar>
       </w:tblPr>
@@ -4683,6 +4548,7 @@
         <w:tc>
           <w:tcPr>
             <w:tcW w:w="8522" w:type="dxa"/>
+            <w:vAlign w:val="top"/>
           </w:tcPr>
           <w:p>
             <w:pPr>
@@ -5009,7 +4875,7 @@
           <w:kern w:val="2"/>
           <w:sz w:val="21"/>
           <w:szCs w:val="21"/>
-          <w:lang w:eastAsia="zh-CN" w:bidi="ar-SA"/>
+          <w:lang w:val="en-US" w:eastAsia="zh-CN" w:bidi="ar-SA"/>
         </w:rPr>
         <w:pict>
           <v:shape id="图片 5" o:spid="_x0000_s1030" type="#_x0000_t75" style="height:198.6pt;width:415.1pt;rotation:0f;" o:ole="f" fillcolor="#FFFFFF" filled="f" o:preferrelative="t" stroked="f" coordorigin="0,0" coordsize="21600,21600">
@@ -5169,27 +5035,7 @@
           <w:sz w:val="21"/>
           <w:szCs w:val="21"/>
         </w:rPr>
-        <w:t>3.</w:t>
-      </w:r>
-      <w:r>
-        <w:rPr>
-          <w:rFonts w:hint="default" w:ascii="宋体" w:hAnsi="宋体" w:cs="宋体"/>
-          <w:b/>
-          <w:bCs/>
-          <w:sz w:val="21"/>
-          <w:szCs w:val="21"/>
-        </w:rPr>
-        <w:t>5</w:t>
-      </w:r>
-      <w:r>
-        <w:rPr>
-          <w:rFonts w:hint="default" w:ascii="宋体" w:hAnsi="宋体" w:cs="宋体"/>
-          <w:b/>
-          <w:bCs/>
-          <w:sz w:val="21"/>
-          <w:szCs w:val="21"/>
-        </w:rPr>
-        <w:t>.1</w:t>
+        <w:t>3.5.1</w:t>
       </w:r>
       <w:r>
         <w:rPr>
@@ -5251,47 +5097,7 @@
           <w:sz w:val="21"/>
           <w:szCs w:val="21"/>
         </w:rPr>
-        <w:t>新建立一个工程</w:t>
-      </w:r>
-      <w:r>
-        <w:rPr>
-          <w:rFonts w:hint="default" w:ascii="宋体" w:hAnsi="宋体" w:cs="宋体"/>
-          <w:b w:val="0"/>
-          <w:bCs w:val="0"/>
-          <w:sz w:val="21"/>
-          <w:szCs w:val="21"/>
-        </w:rPr>
-        <w:t>，</w:t>
-      </w:r>
-      <w:r>
-        <w:rPr>
-          <w:rFonts w:hint="default" w:ascii="宋体" w:hAnsi="宋体" w:cs="宋体"/>
-          <w:b w:val="0"/>
-          <w:bCs w:val="0"/>
-          <w:sz w:val="21"/>
-          <w:szCs w:val="21"/>
-        </w:rPr>
-        <w:t>加载fir_test. c和相关头文件</w:t>
-      </w:r>
-      <w:r>
-        <w:rPr>
-          <w:rFonts w:hint="default" w:ascii="宋体" w:hAnsi="宋体" w:cs="宋体"/>
-          <w:b w:val="0"/>
-          <w:bCs w:val="0"/>
-          <w:sz w:val="21"/>
-          <w:szCs w:val="21"/>
-        </w:rPr>
-        <w:t>，</w:t>
-      </w:r>
-      <w:r>
-        <w:rPr>
-          <w:rFonts w:hint="default" w:ascii="宋体" w:hAnsi="宋体" w:cs="宋体"/>
-          <w:b w:val="0"/>
-          <w:bCs w:val="0"/>
-          <w:sz w:val="21"/>
-          <w:szCs w:val="21"/>
-        </w:rPr>
-        <w:t>调用自己编写的fir_Smac_asm. asm调试运行程序,记录执行效率和滤波输出结果。</w:t>
+        <w:t>新建立一个工程，加载fir_test. c和相关头文件，调用自己编写的fir_Smac_asm. asm调试运行程序,记录执行效率和滤波输出结果。</w:t>
       </w:r>
     </w:p>
     <w:p>
@@ -5361,62 +5167,32 @@
           <w:sz w:val="21"/>
           <w:szCs w:val="21"/>
         </w:rPr>
-        <w:t>问题 5.1</w:t>
-      </w:r>
-      <w:r>
-        <w:rPr>
-          <w:rFonts w:hint="default" w:ascii="宋体" w:hAnsi="宋体" w:cs="宋体"/>
-          <w:b/>
-          <w:bCs/>
-          <w:sz w:val="21"/>
-          <w:szCs w:val="21"/>
-        </w:rPr>
-        <w:t xml:space="preserve"> </w:t>
-      </w:r>
-      <w:r>
-        <w:rPr>
-          <w:rFonts w:hint="default" w:ascii="宋体" w:hAnsi="宋体" w:cs="宋体"/>
-          <w:b/>
-          <w:bCs/>
-          <w:sz w:val="21"/>
-          <w:szCs w:val="21"/>
-        </w:rPr>
-        <w:t>通过 Tool → linear profiling 对比 fir_Smac_asm. asm 和原始 fir. asm 的执行效率</w:t>
-      </w:r>
-    </w:p>
-    <w:p>
-      <w:pPr>
-        <w:numPr>
-          <w:numId w:val="0"/>
-        </w:numPr>
-        <w:jc w:val="both"/>
-        <w:rPr>
-          <w:rFonts w:hint="default" w:ascii="宋体" w:hAnsi="宋体" w:cs="宋体"/>
-          <w:b w:val="0"/>
-          <w:bCs w:val="0"/>
-          <w:sz w:val="21"/>
-          <w:szCs w:val="21"/>
-        </w:rPr>
-      </w:pPr>
-      <w:r>
-        <w:rPr>
-          <w:rFonts w:hint="default" w:ascii="宋体" w:hAnsi="宋体" w:cs="宋体"/>
-          <w:b/>
-          <w:bCs/>
-          <w:sz w:val="21"/>
-          <w:szCs w:val="21"/>
-        </w:rPr>
-        <w:t>答</w:t>
-      </w:r>
-      <w:r>
-        <w:rPr>
-          <w:rFonts w:hint="default" w:ascii="宋体" w:hAnsi="宋体" w:cs="宋体"/>
-          <w:b/>
-          <w:bCs/>
-          <w:sz w:val="21"/>
-          <w:szCs w:val="21"/>
-        </w:rPr>
-        <w:t>案：</w:t>
+        <w:t>问题 5.1 通过 Tool → linear profiling 对比 fir_Smac_asm. asm 和原始 fir. asm 的执行效率</w:t>
+      </w:r>
+    </w:p>
+    <w:p>
+      <w:pPr>
+        <w:numPr>
+          <w:numId w:val="0"/>
+        </w:numPr>
+        <w:jc w:val="both"/>
+        <w:rPr>
+          <w:rFonts w:hint="default" w:ascii="宋体" w:hAnsi="宋体" w:cs="宋体"/>
+          <w:b w:val="0"/>
+          <w:bCs w:val="0"/>
+          <w:sz w:val="21"/>
+          <w:szCs w:val="21"/>
+        </w:rPr>
+      </w:pPr>
+      <w:r>
+        <w:rPr>
+          <w:rFonts w:hint="default" w:ascii="宋体" w:hAnsi="宋体" w:cs="宋体"/>
+          <w:b/>
+          <w:bCs/>
+          <w:sz w:val="21"/>
+          <w:szCs w:val="21"/>
+        </w:rPr>
+        <w:t>答案：</w:t>
       </w:r>
       <w:r>
         <w:rPr>
@@ -5443,7 +5219,9 @@
         </w:tblBorders>
         <w:tblLayout w:type="fixed"/>
         <w:tblCellMar>
+          <w:top w:w="0" w:type="dxa"/>
           <w:left w:w="108" w:type="dxa"/>
+          <w:bottom w:w="0" w:type="dxa"/>
           <w:right w:w="108" w:type="dxa"/>
         </w:tblCellMar>
       </w:tblPr>
@@ -5454,6 +5232,7 @@
         <w:tc>
           <w:tcPr>
             <w:tcW w:w="8522" w:type="dxa"/>
+            <w:vAlign w:val="top"/>
           </w:tcPr>
           <w:p>
             <w:pPr>
@@ -5837,18 +5616,7 @@
                 <w:sz w:val="21"/>
                 <w:szCs w:val="21"/>
               </w:rPr>
-              <w:t xml:space="preserve">// </w:t>
-            </w:r>
-            <w:r>
-              <w:rPr>
-                <w:rFonts w:hint="default" w:ascii="Courier New" w:hAnsi="Courier New" w:cs="Courier New"/>
-                <w:b/>
-                <w:bCs/>
-                <w:color w:val="339966"/>
-                <w:sz w:val="21"/>
-                <w:szCs w:val="21"/>
-              </w:rPr>
-              <w:t>A0 is the sum of output[i]</w:t>
+              <w:t>// A0 is the sum of output[i]</w:t>
             </w:r>
           </w:p>
           <w:p>
@@ -5939,18 +5707,7 @@
                 <w:sz w:val="21"/>
                 <w:szCs w:val="21"/>
               </w:rPr>
-              <w:t xml:space="preserve">// </w:t>
-            </w:r>
-            <w:r>
-              <w:rPr>
-                <w:rFonts w:hint="default" w:ascii="Courier New" w:hAnsi="Courier New" w:cs="Courier New"/>
-                <w:b/>
-                <w:bCs/>
-                <w:color w:val="339966"/>
-                <w:sz w:val="21"/>
-                <w:szCs w:val="21"/>
-              </w:rPr>
-              <w:t>write the result of output into I1</w:t>
+              <w:t>// write the result of output into I1</w:t>
             </w:r>
           </w:p>
           <w:p>
@@ -6068,90 +5825,90 @@
           <w:sz w:val="21"/>
           <w:szCs w:val="21"/>
         </w:rPr>
-        <w:t>lp_output</w:t>
-      </w:r>
-      <w:r>
-        <w:rPr>
-          <w:rFonts w:hint="default" w:ascii="Courier New" w:hAnsi="Courier New" w:cs="Courier New"/>
-          <w:b w:val="0"/>
-          <w:bCs w:val="0"/>
-          <w:sz w:val="21"/>
-          <w:szCs w:val="21"/>
-        </w:rPr>
-        <w:t>实现的是计算output的循环，</w:t>
-      </w:r>
-      <w:r>
-        <w:rPr>
-          <w:rFonts w:hint="default" w:ascii="Courier New" w:hAnsi="Courier New" w:cs="Courier New"/>
-          <w:b w:val="0"/>
-          <w:bCs w:val="0"/>
-          <w:sz w:val="21"/>
-          <w:szCs w:val="21"/>
-        </w:rPr>
-        <w:t>lp_coff</w:t>
-      </w:r>
-      <w:r>
-        <w:rPr>
-          <w:rFonts w:hint="default" w:ascii="Courier New" w:hAnsi="Courier New" w:cs="Courier New"/>
-          <w:b w:val="0"/>
-          <w:bCs w:val="0"/>
-          <w:sz w:val="21"/>
-          <w:szCs w:val="21"/>
-        </w:rPr>
-        <w:t>实现的是计算每个output的时候的卷积循环。I0，I1，I2，I3分别是IN，OUT，滤波器Coefficient和delay line的地址。P0，P1分别是IN（也即OUT）和参数的长度。</w:t>
-      </w:r>
-    </w:p>
-    <w:p>
-      <w:pPr>
-        <w:numPr>
-          <w:numId w:val="0"/>
-        </w:numPr>
-        <w:jc w:val="both"/>
-        <w:rPr>
-          <w:rFonts w:hint="default" w:ascii="宋体" w:hAnsi="宋体" w:cs="宋体"/>
-          <w:b w:val="0"/>
-          <w:bCs w:val="0"/>
-          <w:sz w:val="21"/>
-          <w:szCs w:val="21"/>
-        </w:rPr>
-      </w:pPr>
-      <w:r>
-        <w:rPr>
-          <w:rFonts w:hint="default" w:ascii="宋体" w:hAnsi="宋体" w:cs="宋体"/>
-          <w:b w:val="0"/>
-          <w:bCs w:val="0"/>
-          <w:sz w:val="21"/>
-          <w:szCs w:val="21"/>
-        </w:rPr>
-        <w:t>在上面的一个非常重要的访问规则就是I2（对应滤波器参数访问）和I3（对应delay line上面的数据访问）的访问。在hardware loop中，它们两个的值在循环结束后，会恢复到原来的值。因此我们不需要在里面的循环中手动的恢复这两个寄存器。</w:t>
-      </w:r>
-    </w:p>
-    <w:p>
-      <w:pPr>
-        <w:numPr>
-          <w:numId w:val="0"/>
-        </w:numPr>
-        <w:jc w:val="both"/>
-        <w:rPr>
-          <w:rFonts w:hint="default" w:ascii="宋体" w:hAnsi="宋体" w:cs="宋体"/>
-          <w:b w:val="0"/>
-          <w:bCs w:val="0"/>
-          <w:sz w:val="21"/>
-          <w:szCs w:val="21"/>
-        </w:rPr>
-      </w:pPr>
-      <w:r>
-        <w:rPr>
-          <w:rFonts w:hint="default" w:ascii="宋体" w:hAnsi="宋体" w:cs="宋体"/>
-          <w:b w:val="0"/>
-          <w:bCs w:val="0"/>
-          <w:sz w:val="21"/>
-          <w:szCs w:val="21"/>
-        </w:rPr>
-        <w:t>因为我们的代码是8bit对齐的，因此在外层循环过后，我们需要设置I3 +=2，因为我们的delay line上的数据和我们的IN是一样的16bits。注意在W[I0++]中,自动是16bits对齐的。</w:t>
+        <w:t>lp_output实现的是计算output的循环，lp_coff实现的是计算每个output的时候的卷积循环。I0，I1，I2，I3分别是IN，OUT，滤波器Coefficient和delay line的地址。P0，P1分别是IN（也即OUT）和参数的长度。</w:t>
+      </w:r>
+    </w:p>
+    <w:p>
+      <w:pPr>
+        <w:numPr>
+          <w:numId w:val="0"/>
+        </w:numPr>
+        <w:jc w:val="both"/>
+        <w:rPr>
+          <w:rFonts w:hint="default" w:ascii="宋体" w:hAnsi="宋体" w:cs="宋体"/>
+          <w:b w:val="0"/>
+          <w:bCs w:val="0"/>
+          <w:sz w:val="21"/>
+          <w:szCs w:val="21"/>
+        </w:rPr>
+      </w:pPr>
+      <w:r>
+        <w:rPr>
+          <w:rFonts w:hint="default" w:ascii="宋体" w:hAnsi="宋体" w:cs="宋体"/>
+          <w:b w:val="0"/>
+          <w:bCs w:val="0"/>
+          <w:sz w:val="21"/>
+          <w:szCs w:val="21"/>
+        </w:rPr>
+        <w:t>在上面的一个非常重要的访问规则就是I2（对应滤波器参数访问）和I3（对应delay line上面的数据访问）的访问。在hardware loop中，它们两个的值在循环结束后，会恢复到原来的值</w:t>
+      </w:r>
+      <w:r>
+        <w:rPr>
+          <w:rFonts w:hint="default" w:ascii="宋体" w:hAnsi="宋体" w:cs="宋体"/>
+          <w:b w:val="0"/>
+          <w:bCs w:val="0"/>
+          <w:sz w:val="21"/>
+          <w:szCs w:val="21"/>
+        </w:rPr>
+        <w:t>,这是因为我们的参数是循环寻址的（见课件</w:t>
       </w:r>
       <w:bookmarkStart w:id="0" w:name="_GoBack"/>
       <w:bookmarkEnd w:id="0"/>
+      <w:r>
+        <w:rPr>
+          <w:rFonts w:hint="default" w:ascii="宋体" w:hAnsi="宋体" w:cs="宋体"/>
+          <w:b w:val="0"/>
+          <w:bCs w:val="0"/>
+          <w:sz w:val="21"/>
+          <w:szCs w:val="21"/>
+        </w:rPr>
+        <w:t>）</w:t>
+      </w:r>
+      <w:r>
+        <w:rPr>
+          <w:rFonts w:hint="default" w:ascii="宋体" w:hAnsi="宋体" w:cs="宋体"/>
+          <w:b w:val="0"/>
+          <w:bCs w:val="0"/>
+          <w:sz w:val="21"/>
+          <w:szCs w:val="21"/>
+        </w:rPr>
+        <w:t>。因此我们不需要在里面的循环中手动的恢复这两个寄存器。</w:t>
+      </w:r>
+    </w:p>
+    <w:p>
+      <w:pPr>
+        <w:numPr>
+          <w:numId w:val="0"/>
+        </w:numPr>
+        <w:jc w:val="both"/>
+        <w:rPr>
+          <w:rFonts w:hint="default" w:ascii="宋体" w:hAnsi="宋体" w:cs="宋体"/>
+          <w:b w:val="0"/>
+          <w:bCs w:val="0"/>
+          <w:sz w:val="21"/>
+          <w:szCs w:val="21"/>
+        </w:rPr>
+      </w:pPr>
+      <w:r>
+        <w:rPr>
+          <w:rFonts w:hint="default" w:ascii="宋体" w:hAnsi="宋体" w:cs="宋体"/>
+          <w:b w:val="0"/>
+          <w:bCs w:val="0"/>
+          <w:sz w:val="21"/>
+          <w:szCs w:val="21"/>
+        </w:rPr>
+        <w:t>因为我们的代码是8bit对齐的，因此在外层循环过后，我们需要设置I3 +=2，因为我们的delay line上的数据和我们的IN是一样的16bits。注意在W[I0++]中,自动是16bits对齐的。</w:t>
+      </w:r>
     </w:p>
     <w:p>
       <w:pPr>
@@ -6200,7 +5957,7 @@
           <w:kern w:val="2"/>
           <w:sz w:val="21"/>
           <w:szCs w:val="21"/>
-          <w:lang w:eastAsia="zh-CN" w:bidi="ar-SA"/>
+          <w:lang w:val="en-US" w:eastAsia="zh-CN" w:bidi="ar-SA"/>
         </w:rPr>
         <w:pict>
           <v:shape id="图片 6" o:spid="_x0000_s1031" type="#_x0000_t75" style="height:166.5pt;width:415.15pt;rotation:0f;" o:ole="f" fillcolor="#FFFFFF" filled="f" o:preferrelative="t" stroked="f" coordorigin="0,0" coordsize="21600,21600">
@@ -6285,67 +6042,7 @@
           <w:sz w:val="21"/>
           <w:szCs w:val="21"/>
         </w:rPr>
-        <w:t>问题 5.2 导出滤波结果数据</w:t>
-      </w:r>
-      <w:r>
-        <w:rPr>
-          <w:rFonts w:hint="default" w:ascii="宋体" w:hAnsi="宋体" w:cs="宋体"/>
-          <w:b/>
-          <w:bCs/>
-          <w:sz w:val="21"/>
-          <w:szCs w:val="21"/>
-        </w:rPr>
-        <w:t>，</w:t>
-      </w:r>
-      <w:r>
-        <w:rPr>
-          <w:rFonts w:hint="default" w:ascii="宋体" w:hAnsi="宋体" w:cs="宋体"/>
-          <w:b/>
-          <w:bCs/>
-          <w:sz w:val="21"/>
-          <w:szCs w:val="21"/>
-        </w:rPr>
-        <w:t>以fir. asm的输出为基准</w:t>
-      </w:r>
-      <w:r>
-        <w:rPr>
-          <w:rFonts w:hint="default" w:ascii="宋体" w:hAnsi="宋体" w:cs="宋体"/>
-          <w:b/>
-          <w:bCs/>
-          <w:sz w:val="21"/>
-          <w:szCs w:val="21"/>
-        </w:rPr>
-        <w:t>，</w:t>
-      </w:r>
-      <w:r>
-        <w:rPr>
-          <w:rFonts w:hint="default" w:ascii="宋体" w:hAnsi="宋体" w:cs="宋体"/>
-          <w:b/>
-          <w:bCs/>
-          <w:sz w:val="21"/>
-          <w:szCs w:val="21"/>
-        </w:rPr>
-        <w:t>分析fir_Smac_asm. asm的计算误差</w:t>
-      </w:r>
-      <w:r>
-        <w:rPr>
-          <w:rFonts w:hint="default" w:ascii="宋体" w:hAnsi="宋体" w:cs="宋体"/>
-          <w:b/>
-          <w:bCs/>
-          <w:sz w:val="21"/>
-          <w:szCs w:val="21"/>
-        </w:rPr>
-        <w:t>，</w:t>
-      </w:r>
-      <w:r>
-        <w:rPr>
-          <w:rFonts w:hint="default" w:ascii="宋体" w:hAnsi="宋体" w:cs="宋体"/>
-          <w:b/>
-          <w:bCs/>
-          <w:sz w:val="21"/>
-          <w:szCs w:val="21"/>
-        </w:rPr>
-        <w:t>用误差曲线(波形)表示。说明你采用的误差控制措施。</w:t>
+        <w:t>问题 5.2 导出滤波结果数据，以fir. asm的输出为基准，分析fir_Smac_asm. asm的计算误差，用误差曲线(波形)表示。说明你采用的误差控制措施。</w:t>
       </w:r>
     </w:p>
     <w:p>
@@ -6405,7 +6102,7 @@
           <w:kern w:val="2"/>
           <w:sz w:val="21"/>
           <w:szCs w:val="21"/>
-          <w:lang w:eastAsia="zh-CN" w:bidi="ar-SA"/>
+          <w:lang w:val="en-US" w:eastAsia="zh-CN" w:bidi="ar-SA"/>
         </w:rPr>
         <w:pict>
           <v:shape id="图片 7" o:spid="_x0000_s1032" type="#_x0000_t75" style="height:202.8pt;width:276.9pt;rotation:0f;" o:ole="f" fillcolor="#FFFFFF" filled="f" o:preferrelative="t" stroked="f" coordorigin="0,0" coordsize="21600,21600">
@@ -6460,7 +6157,7 @@
           <w:kern w:val="2"/>
           <w:sz w:val="21"/>
           <w:szCs w:val="21"/>
-          <w:lang w:eastAsia="zh-CN" w:bidi="ar-SA"/>
+          <w:lang w:val="en-US" w:eastAsia="zh-CN" w:bidi="ar-SA"/>
         </w:rPr>
         <w:pict>
           <v:shape id="图片 8" o:spid="_x0000_s1033" type="#_x0000_t75" style="height:179.2pt;width:277.4pt;rotation:0f;" o:ole="f" fillcolor="#FFFFFF" filled="f" o:preferrelative="t" stroked="f" coordorigin="0,0" coordsize="21600,21600">
@@ -6537,7 +6234,9 @@
         </w:tblBorders>
         <w:tblLayout w:type="fixed"/>
         <w:tblCellMar>
+          <w:top w:w="0" w:type="dxa"/>
           <w:left w:w="108" w:type="dxa"/>
+          <w:bottom w:w="0" w:type="dxa"/>
           <w:right w:w="108" w:type="dxa"/>
         </w:tblCellMar>
       </w:tblPr>
@@ -6548,6 +6247,7 @@
         <w:tc>
           <w:tcPr>
             <w:tcW w:w="8522" w:type="dxa"/>
+            <w:vAlign w:val="top"/>
           </w:tcPr>
           <w:p>
             <w:pPr>
@@ -7087,6 +6787,18 @@
 
 <file path=word/numbering.xml><?xml version="1.0" encoding="utf-8"?>
 <w:numbering xmlns:wpc="http://schemas.microsoft.com/office/word/2010/wordprocessingCanvas" xmlns:mc="http://schemas.openxmlformats.org/markup-compatibility/2006" xmlns:o="urn:schemas-microsoft-com:office:office" xmlns:r="http://schemas.openxmlformats.org/officeDocument/2006/relationships" xmlns:m="http://schemas.openxmlformats.org/officeDocument/2006/math" xmlns:v="urn:schemas-microsoft-com:vml" xmlns:wp14="http://schemas.microsoft.com/office/word/2010/wordprocessingDrawing" xmlns:wp="http://schemas.openxmlformats.org/drawingml/2006/wordprocessingDrawing" xmlns:w10="urn:schemas-microsoft-com:office:word" xmlns:w="http://schemas.openxmlformats.org/wordprocessingml/2006/main" xmlns:w14="http://schemas.microsoft.com/office/word/2010/wordml" xmlns:wpg="http://schemas.microsoft.com/office/word/2010/wordprocessingGroup" xmlns:wpi="http://schemas.microsoft.com/office/word/2010/wordprocessingInk" xmlns:wne="http://schemas.microsoft.com/office/word/2006/wordml" xmlns:wps="http://schemas.microsoft.com/office/word/2010/wordprocessingShape" mc:Ignorable="w14 wp14">
+  <w:abstractNum w:abstractNumId="1443368473">
+    <w:nsid w:val="56080E19"/>
+    <w:multiLevelType w:val="singleLevel"/>
+    <w:tmpl w:val="56080E19"/>
+    <w:lvl w:ilvl="0" w:tentative="1">
+      <w:start w:val="1"/>
+      <w:numFmt w:val="decimal"/>
+      <w:suff w:val="nothing"/>
+      <w:lvlText w:val="(%1)"/>
+      <w:lvlJc w:val="left"/>
+    </w:lvl>
+  </w:abstractNum>
   <w:abstractNum w:abstractNumId="1443354505">
     <w:nsid w:val="5607D789"/>
     <w:multiLevelType w:val="singleLevel"/>
@@ -7151,18 +6863,6 @@
     <w:nsid w:val="56080410"/>
     <w:multiLevelType w:val="singleLevel"/>
     <w:tmpl w:val="56080410"/>
-    <w:lvl w:ilvl="0" w:tentative="1">
-      <w:start w:val="1"/>
-      <w:numFmt w:val="decimal"/>
-      <w:suff w:val="nothing"/>
-      <w:lvlText w:val="(%1)"/>
-      <w:lvlJc w:val="left"/>
-    </w:lvl>
-  </w:abstractNum>
-  <w:abstractNum w:abstractNumId="1443368473">
-    <w:nsid w:val="56080E19"/>
-    <w:multiLevelType w:val="singleLevel"/>
-    <w:tmpl w:val="56080E19"/>
     <w:lvl w:ilvl="0" w:tentative="1">
       <w:start w:val="1"/>
       <w:numFmt w:val="decimal"/>

</xml_diff>